<commit_message>
inca ceva la documenatie
</commit_message>
<xml_diff>
--- a/documentation/Documentation.docx
+++ b/documentation/Documentation.docx
@@ -4633,7 +4633,13 @@
         <w:t xml:space="preserve"> </w:t>
       </w:r>
       <w:r>
-        <w:t xml:space="preserve">When the steering committee decides to organize a conference, they chose </w:t>
+        <w:t>When the steering committee decides to organize a conference, they cho</w:t>
+      </w:r>
+      <w:r>
+        <w:t>o</w:t>
+      </w:r>
+      <w:r>
+        <w:t xml:space="preserve">se </w:t>
       </w:r>
       <w:r>
         <w:t>the PC Members and upload the information on the site.</w:t>
@@ -4644,13 +4650,10 @@
         <w:jc w:val="center"/>
       </w:pPr>
       <w:r>
-        <w:t xml:space="preserve">In </w:t>
+        <w:t>T</w:t>
       </w:r>
       <w:r>
-        <w:t>the preliminary phas</w:t>
-      </w:r>
-      <w:r>
-        <w:t xml:space="preserve">e, the PC Members (including the chairs) upload information about them on the site: name, affiliation, web-page, email address, username and password. They are allowed to </w:t>
+        <w:t xml:space="preserve">he PC Members (including the chairs) upload information about them on the site: name, affiliation, web-page, email address, username and password. They are allowed to </w:t>
       </w:r>
       <w:r>
         <w:t>change the deadlines.</w:t>
@@ -4661,10 +4664,10 @@
         <w:jc w:val="center"/>
       </w:pPr>
       <w:r>
-        <w:t xml:space="preserve">In the first phase, </w:t>
+        <w:t>E</w:t>
       </w:r>
       <w:r>
-        <w:t>each person interested in the conference creates an account and logs in. If it is also an author, it must submit the abstract and the full paper/s until the deadline is reached.</w:t>
+        <w:t>ach person interested in the conference creates an account and logs in. If it is also an author, it must submit the abstract and the full paper/s until the deadline is reached.</w:t>
       </w:r>
     </w:p>
     <w:p>
@@ -4700,9 +4703,496 @@
       </w:r>
     </w:p>
     <w:p>
+      <w:pPr>
+        <w:rPr>
+          <w:rFonts w:ascii="Baskerville Old Face" w:hAnsi="Baskerville Old Face"/>
+          <w:i/>
+          <w:sz w:val="32"/>
+          <w:szCs w:val="32"/>
+          <w:u w:val="single"/>
+        </w:rPr>
+      </w:pPr>
+      <w:r>
+        <w:rPr>
+          <w:rFonts w:ascii="Baskerville Old Face" w:hAnsi="Baskerville Old Face"/>
+          <w:i/>
+          <w:sz w:val="32"/>
+          <w:szCs w:val="32"/>
+          <w:u w:val="single"/>
+        </w:rPr>
+        <w:lastRenderedPageBreak/>
+        <w:t>Project Description:</w:t>
+      </w:r>
+    </w:p>
+    <w:p>
+      <w:pPr>
+        <w:pStyle w:val="ListParagraph"/>
+        <w:numPr>
+          <w:ilvl w:val="0"/>
+          <w:numId w:val="1"/>
+        </w:numPr>
+        <w:rPr>
+          <w:rFonts w:asciiTheme="majorHAnsi" w:hAnsiTheme="majorHAnsi" w:cstheme="majorHAnsi"/>
+          <w:i/>
+          <w:sz w:val="28"/>
+          <w:szCs w:val="28"/>
+          <w:u w:val="single"/>
+        </w:rPr>
+      </w:pPr>
+      <w:r>
+        <w:rPr>
+          <w:rFonts w:asciiTheme="majorHAnsi" w:hAnsiTheme="majorHAnsi" w:cstheme="majorHAnsi"/>
+          <w:i/>
+          <w:sz w:val="28"/>
+          <w:szCs w:val="28"/>
+          <w:u w:val="single"/>
+        </w:rPr>
+        <w:t>Functionalities:</w:t>
+      </w:r>
+    </w:p>
+    <w:p>
+      <w:pPr>
+        <w:pStyle w:val="ListParagraph"/>
+        <w:numPr>
+          <w:ilvl w:val="0"/>
+          <w:numId w:val="2"/>
+        </w:numPr>
+        <w:rPr>
+          <w:rFonts w:asciiTheme="majorHAnsi" w:hAnsiTheme="majorHAnsi" w:cstheme="majorHAnsi"/>
+          <w:sz w:val="24"/>
+          <w:szCs w:val="24"/>
+        </w:rPr>
+      </w:pPr>
+      <w:r>
+        <w:rPr>
+          <w:rFonts w:asciiTheme="majorHAnsi" w:hAnsiTheme="majorHAnsi" w:cstheme="majorHAnsi"/>
+          <w:sz w:val="24"/>
+          <w:szCs w:val="24"/>
+        </w:rPr>
+        <w:t xml:space="preserve">A </w:t>
+      </w:r>
+      <w:r>
+        <w:rPr>
+          <w:rFonts w:asciiTheme="majorHAnsi" w:hAnsiTheme="majorHAnsi" w:cstheme="majorHAnsi"/>
+          <w:sz w:val="24"/>
+          <w:szCs w:val="24"/>
+        </w:rPr>
+        <w:t>PC M</w:t>
+      </w:r>
+      <w:r>
+        <w:rPr>
+          <w:rFonts w:asciiTheme="majorHAnsi" w:hAnsiTheme="majorHAnsi" w:cstheme="majorHAnsi"/>
+          <w:sz w:val="24"/>
+          <w:szCs w:val="24"/>
+        </w:rPr>
+        <w:t>ember</w:t>
+      </w:r>
+      <w:r>
+        <w:rPr>
+          <w:rFonts w:asciiTheme="majorHAnsi" w:hAnsiTheme="majorHAnsi" w:cstheme="majorHAnsi"/>
+          <w:sz w:val="24"/>
+          <w:szCs w:val="24"/>
+        </w:rPr>
+        <w:t xml:space="preserve"> is able to log in, to change his personal info, to switch to author mode and to bid proposals</w:t>
+      </w:r>
+    </w:p>
+    <w:p>
+      <w:pPr>
+        <w:pStyle w:val="ListParagraph"/>
+        <w:numPr>
+          <w:ilvl w:val="0"/>
+          <w:numId w:val="2"/>
+        </w:numPr>
+        <w:rPr>
+          <w:rFonts w:asciiTheme="majorHAnsi" w:hAnsiTheme="majorHAnsi" w:cstheme="majorHAnsi"/>
+          <w:sz w:val="24"/>
+          <w:szCs w:val="24"/>
+        </w:rPr>
+      </w:pPr>
+      <w:r>
+        <w:rPr>
+          <w:rFonts w:asciiTheme="majorHAnsi" w:hAnsiTheme="majorHAnsi" w:cstheme="majorHAnsi"/>
+          <w:sz w:val="24"/>
+          <w:szCs w:val="24"/>
+        </w:rPr>
+        <w:t>The chair, co-chairs and conference-chairs are able to change the deadlines and to assign papers to reviewers</w:t>
+      </w:r>
+    </w:p>
+    <w:p>
+      <w:pPr>
+        <w:pStyle w:val="ListParagraph"/>
+        <w:numPr>
+          <w:ilvl w:val="0"/>
+          <w:numId w:val="2"/>
+        </w:numPr>
+        <w:rPr>
+          <w:rFonts w:asciiTheme="majorHAnsi" w:hAnsiTheme="majorHAnsi" w:cstheme="majorHAnsi"/>
+          <w:sz w:val="24"/>
+          <w:szCs w:val="24"/>
+        </w:rPr>
+      </w:pPr>
+      <w:r>
+        <w:rPr>
+          <w:rFonts w:asciiTheme="majorHAnsi" w:hAnsiTheme="majorHAnsi" w:cstheme="majorHAnsi"/>
+          <w:sz w:val="24"/>
+          <w:szCs w:val="24"/>
+        </w:rPr>
+        <w:t xml:space="preserve">A reviewer is able to review one or more papers, attach recommendations to a paper, </w:t>
+      </w:r>
+      <w:r>
+        <w:rPr>
+          <w:rFonts w:asciiTheme="majorHAnsi" w:hAnsiTheme="majorHAnsi" w:cstheme="majorHAnsi"/>
+          <w:sz w:val="24"/>
+          <w:szCs w:val="24"/>
+        </w:rPr>
+        <w:t xml:space="preserve"> </w:t>
+      </w:r>
+      <w:r>
+        <w:rPr>
+          <w:rFonts w:asciiTheme="majorHAnsi" w:hAnsiTheme="majorHAnsi" w:cstheme="majorHAnsi"/>
+          <w:sz w:val="24"/>
+          <w:szCs w:val="24"/>
+        </w:rPr>
+        <w:t>upload and see evaluations</w:t>
+      </w:r>
+    </w:p>
+    <w:p>
+      <w:pPr>
+        <w:pStyle w:val="ListParagraph"/>
+        <w:numPr>
+          <w:ilvl w:val="0"/>
+          <w:numId w:val="2"/>
+        </w:numPr>
+        <w:rPr>
+          <w:rFonts w:asciiTheme="majorHAnsi" w:hAnsiTheme="majorHAnsi" w:cstheme="majorHAnsi"/>
+          <w:sz w:val="24"/>
+          <w:szCs w:val="24"/>
+        </w:rPr>
+      </w:pPr>
+      <w:r>
+        <w:rPr>
+          <w:rFonts w:asciiTheme="majorHAnsi" w:hAnsiTheme="majorHAnsi" w:cstheme="majorHAnsi"/>
+          <w:sz w:val="24"/>
+          <w:szCs w:val="24"/>
+        </w:rPr>
+        <w:t>A participant can pay the registration required for log in</w:t>
+      </w:r>
+    </w:p>
+    <w:p>
+      <w:pPr>
+        <w:pStyle w:val="ListParagraph"/>
+        <w:numPr>
+          <w:ilvl w:val="0"/>
+          <w:numId w:val="2"/>
+        </w:numPr>
+        <w:rPr>
+          <w:rFonts w:asciiTheme="majorHAnsi" w:hAnsiTheme="majorHAnsi" w:cstheme="majorHAnsi"/>
+          <w:sz w:val="24"/>
+          <w:szCs w:val="24"/>
+        </w:rPr>
+      </w:pPr>
+      <w:r>
+        <w:rPr>
+          <w:rFonts w:asciiTheme="majorHAnsi" w:hAnsiTheme="majorHAnsi" w:cstheme="majorHAnsi"/>
+          <w:sz w:val="24"/>
+          <w:szCs w:val="24"/>
+        </w:rPr>
+        <w:t>An author can create an account, log in, submit a paper and upload the full paper in pdf format</w:t>
+      </w:r>
+    </w:p>
+    <w:p>
+      <w:pPr>
+        <w:pStyle w:val="ListParagraph"/>
+        <w:numPr>
+          <w:ilvl w:val="0"/>
+          <w:numId w:val="2"/>
+        </w:numPr>
+        <w:rPr>
+          <w:rFonts w:asciiTheme="majorHAnsi" w:hAnsiTheme="majorHAnsi" w:cstheme="majorHAnsi"/>
+          <w:i/>
+          <w:sz w:val="24"/>
+          <w:szCs w:val="24"/>
+          <w:u w:val="single"/>
+        </w:rPr>
+      </w:pPr>
+      <w:r>
+        <w:rPr>
+          <w:rFonts w:asciiTheme="majorHAnsi" w:hAnsiTheme="majorHAnsi" w:cstheme="majorHAnsi"/>
+          <w:sz w:val="24"/>
+          <w:szCs w:val="24"/>
+        </w:rPr>
+        <w:t>A listener can specify the section he/she wants to participate in</w:t>
+      </w:r>
+    </w:p>
+    <w:p>
+      <w:pPr>
+        <w:pStyle w:val="ListParagraph"/>
+        <w:numPr>
+          <w:ilvl w:val="0"/>
+          <w:numId w:val="1"/>
+        </w:numPr>
+        <w:rPr>
+          <w:rFonts w:asciiTheme="majorHAnsi" w:hAnsiTheme="majorHAnsi" w:cstheme="majorHAnsi"/>
+          <w:i/>
+          <w:sz w:val="28"/>
+          <w:szCs w:val="28"/>
+          <w:u w:val="single"/>
+        </w:rPr>
+      </w:pPr>
+      <w:r>
+        <w:rPr>
+          <w:rFonts w:asciiTheme="majorHAnsi" w:hAnsiTheme="majorHAnsi" w:cstheme="majorHAnsi"/>
+          <w:i/>
+          <w:sz w:val="28"/>
+          <w:szCs w:val="28"/>
+          <w:u w:val="single"/>
+        </w:rPr>
+        <w:t>Workflow:</w:t>
+      </w:r>
+    </w:p>
+    <w:p>
+      <w:pPr>
+        <w:pStyle w:val="ListParagraph"/>
+        <w:ind w:left="1440"/>
+        <w:rPr>
+          <w:rFonts w:asciiTheme="majorHAnsi" w:hAnsiTheme="majorHAnsi" w:cstheme="majorHAnsi"/>
+          <w:sz w:val="24"/>
+          <w:szCs w:val="24"/>
+        </w:rPr>
+      </w:pPr>
+      <w:r>
+        <w:rPr>
+          <w:rFonts w:asciiTheme="majorHAnsi" w:hAnsiTheme="majorHAnsi" w:cstheme="majorHAnsi"/>
+          <w:sz w:val="24"/>
+          <w:szCs w:val="24"/>
+        </w:rPr>
+        <w:t xml:space="preserve">First we created the database, and then we started implementing the </w:t>
+      </w:r>
+      <w:r>
+        <w:rPr>
+          <w:rFonts w:asciiTheme="majorHAnsi" w:hAnsiTheme="majorHAnsi" w:cstheme="majorHAnsi"/>
+          <w:sz w:val="24"/>
+          <w:szCs w:val="24"/>
+        </w:rPr>
+        <w:t>functionalities. We implemented the domain cl</w:t>
+      </w:r>
+      <w:r>
+        <w:rPr>
+          <w:rFonts w:asciiTheme="majorHAnsi" w:hAnsiTheme="majorHAnsi" w:cstheme="majorHAnsi"/>
+          <w:sz w:val="24"/>
+          <w:szCs w:val="24"/>
+        </w:rPr>
+        <w:t xml:space="preserve">asses, then the repositories, </w:t>
+      </w:r>
+      <w:r>
+        <w:rPr>
+          <w:rFonts w:asciiTheme="majorHAnsi" w:hAnsiTheme="majorHAnsi" w:cstheme="majorHAnsi"/>
+          <w:sz w:val="24"/>
+          <w:szCs w:val="24"/>
+        </w:rPr>
+        <w:t>the controller and the UI.</w:t>
+      </w:r>
+      <w:r>
+        <w:rPr>
+          <w:rFonts w:asciiTheme="majorHAnsi" w:hAnsiTheme="majorHAnsi" w:cstheme="majorHAnsi"/>
+          <w:sz w:val="24"/>
+          <w:szCs w:val="24"/>
+        </w:rPr>
+        <w:t xml:space="preserve"> </w:t>
+      </w:r>
       <w:bookmarkStart w:id="0" w:name="_GoBack"/>
       <w:bookmarkEnd w:id="0"/>
     </w:p>
+    <w:p>
+      <w:pPr>
+        <w:pStyle w:val="ListParagraph"/>
+        <w:numPr>
+          <w:ilvl w:val="0"/>
+          <w:numId w:val="1"/>
+        </w:numPr>
+        <w:rPr>
+          <w:rFonts w:asciiTheme="majorHAnsi" w:hAnsiTheme="majorHAnsi" w:cstheme="majorHAnsi"/>
+          <w:i/>
+          <w:sz w:val="28"/>
+          <w:szCs w:val="28"/>
+          <w:u w:val="single"/>
+        </w:rPr>
+      </w:pPr>
+      <w:r>
+        <w:rPr>
+          <w:rFonts w:asciiTheme="majorHAnsi" w:hAnsiTheme="majorHAnsi" w:cstheme="majorHAnsi"/>
+          <w:i/>
+          <w:sz w:val="28"/>
+          <w:szCs w:val="28"/>
+          <w:u w:val="single"/>
+        </w:rPr>
+        <w:t>Technologies used:</w:t>
+      </w:r>
+    </w:p>
+    <w:p>
+      <w:pPr>
+        <w:pStyle w:val="ListParagraph"/>
+        <w:rPr>
+          <w:rFonts w:asciiTheme="majorHAnsi" w:hAnsiTheme="majorHAnsi" w:cstheme="majorHAnsi"/>
+          <w:i/>
+          <w:sz w:val="28"/>
+          <w:szCs w:val="28"/>
+          <w:u w:val="single"/>
+        </w:rPr>
+      </w:pPr>
+    </w:p>
+    <w:p>
+      <w:pPr>
+        <w:pStyle w:val="ListParagraph"/>
+        <w:numPr>
+          <w:ilvl w:val="0"/>
+          <w:numId w:val="3"/>
+        </w:numPr>
+        <w:rPr>
+          <w:rFonts w:asciiTheme="majorHAnsi" w:hAnsiTheme="majorHAnsi" w:cstheme="majorHAnsi"/>
+          <w:sz w:val="24"/>
+          <w:szCs w:val="24"/>
+        </w:rPr>
+      </w:pPr>
+      <w:r>
+        <w:rPr>
+          <w:rFonts w:asciiTheme="majorHAnsi" w:hAnsiTheme="majorHAnsi" w:cstheme="majorHAnsi"/>
+          <w:sz w:val="24"/>
+          <w:szCs w:val="24"/>
+        </w:rPr>
+        <w:t>DB server: Microsoft SQL Server</w:t>
+      </w:r>
+    </w:p>
+    <w:p>
+      <w:pPr>
+        <w:pStyle w:val="ListParagraph"/>
+        <w:numPr>
+          <w:ilvl w:val="0"/>
+          <w:numId w:val="3"/>
+        </w:numPr>
+        <w:rPr>
+          <w:rFonts w:asciiTheme="majorHAnsi" w:hAnsiTheme="majorHAnsi" w:cstheme="majorHAnsi"/>
+          <w:i/>
+          <w:sz w:val="24"/>
+          <w:szCs w:val="24"/>
+          <w:u w:val="single"/>
+        </w:rPr>
+      </w:pPr>
+      <w:r>
+        <w:rPr>
+          <w:rFonts w:asciiTheme="majorHAnsi" w:hAnsiTheme="majorHAnsi" w:cstheme="majorHAnsi"/>
+          <w:sz w:val="24"/>
+          <w:szCs w:val="24"/>
+        </w:rPr>
+        <w:t>Programming language: C#</w:t>
+      </w:r>
+    </w:p>
+    <w:p>
+      <w:pPr>
+        <w:pStyle w:val="ListParagraph"/>
+        <w:numPr>
+          <w:ilvl w:val="0"/>
+          <w:numId w:val="3"/>
+        </w:numPr>
+        <w:rPr>
+          <w:rFonts w:asciiTheme="majorHAnsi" w:hAnsiTheme="majorHAnsi" w:cstheme="majorHAnsi"/>
+          <w:i/>
+          <w:sz w:val="24"/>
+          <w:szCs w:val="24"/>
+          <w:u w:val="single"/>
+        </w:rPr>
+      </w:pPr>
+      <w:r>
+        <w:rPr>
+          <w:rFonts w:asciiTheme="majorHAnsi" w:hAnsiTheme="majorHAnsi" w:cstheme="majorHAnsi"/>
+          <w:sz w:val="24"/>
+          <w:szCs w:val="24"/>
+        </w:rPr>
+        <w:t>ORM: Dapper</w:t>
+      </w:r>
+    </w:p>
+    <w:p>
+      <w:pPr>
+        <w:pStyle w:val="ListParagraph"/>
+        <w:numPr>
+          <w:ilvl w:val="0"/>
+          <w:numId w:val="3"/>
+        </w:numPr>
+        <w:rPr>
+          <w:rFonts w:asciiTheme="majorHAnsi" w:hAnsiTheme="majorHAnsi" w:cstheme="majorHAnsi"/>
+          <w:i/>
+          <w:sz w:val="24"/>
+          <w:szCs w:val="24"/>
+          <w:u w:val="single"/>
+        </w:rPr>
+      </w:pPr>
+      <w:r>
+        <w:rPr>
+          <w:rFonts w:asciiTheme="majorHAnsi" w:hAnsiTheme="majorHAnsi" w:cstheme="majorHAnsi"/>
+          <w:sz w:val="24"/>
+          <w:szCs w:val="24"/>
+        </w:rPr>
+        <w:t>Software for creating diagrams: Star UML</w:t>
+      </w:r>
+    </w:p>
+    <w:p>
+      <w:pPr>
+        <w:pStyle w:val="ListParagraph"/>
+        <w:numPr>
+          <w:ilvl w:val="0"/>
+          <w:numId w:val="3"/>
+        </w:numPr>
+        <w:rPr>
+          <w:rFonts w:asciiTheme="majorHAnsi" w:hAnsiTheme="majorHAnsi" w:cstheme="majorHAnsi"/>
+          <w:i/>
+          <w:sz w:val="24"/>
+          <w:szCs w:val="24"/>
+          <w:u w:val="single"/>
+        </w:rPr>
+      </w:pPr>
+      <w:r>
+        <w:rPr>
+          <w:rFonts w:asciiTheme="majorHAnsi" w:hAnsiTheme="majorHAnsi" w:cstheme="majorHAnsi"/>
+          <w:sz w:val="24"/>
+          <w:szCs w:val="24"/>
+        </w:rPr>
+        <w:t>Task management: Trello</w:t>
+      </w:r>
+    </w:p>
+    <w:p>
+      <w:pPr>
+        <w:pStyle w:val="ListParagraph"/>
+        <w:numPr>
+          <w:ilvl w:val="0"/>
+          <w:numId w:val="3"/>
+        </w:numPr>
+        <w:rPr>
+          <w:rFonts w:asciiTheme="majorHAnsi" w:hAnsiTheme="majorHAnsi" w:cstheme="majorHAnsi"/>
+          <w:sz w:val="24"/>
+          <w:szCs w:val="24"/>
+        </w:rPr>
+      </w:pPr>
+      <w:r>
+        <w:rPr>
+          <w:rFonts w:asciiTheme="majorHAnsi" w:hAnsiTheme="majorHAnsi" w:cstheme="majorHAnsi"/>
+          <w:sz w:val="24"/>
+          <w:szCs w:val="24"/>
+        </w:rPr>
+        <w:t xml:space="preserve">GUI: </w:t>
+      </w:r>
+      <w:proofErr w:type="spellStart"/>
+      <w:r>
+        <w:rPr>
+          <w:rFonts w:asciiTheme="majorHAnsi" w:hAnsiTheme="majorHAnsi" w:cstheme="majorHAnsi"/>
+          <w:sz w:val="24"/>
+          <w:szCs w:val="24"/>
+        </w:rPr>
+        <w:t>Qt</w:t>
+      </w:r>
+      <w:proofErr w:type="spellEnd"/>
+    </w:p>
+    <w:p/>
+    <w:p/>
     <w:sectPr>
       <w:pgSz w:w="12240" w:h="15840"/>
       <w:pgMar w:top="1440" w:right="1440" w:bottom="1440" w:left="1440" w:header="720" w:footer="720" w:gutter="0"/>
@@ -4713,6 +5203,475 @@
     </w:sectPr>
   </w:body>
 </w:document>
+</file>
+
+<file path=word/numbering.xml><?xml version="1.0" encoding="utf-8"?>
+<w:numbering xmlns:wpc="http://schemas.microsoft.com/office/word/2010/wordprocessingCanvas" xmlns:mc="http://schemas.openxmlformats.org/markup-compatibility/2006" xmlns:o="urn:schemas-microsoft-com:office:office" xmlns:r="http://schemas.openxmlformats.org/officeDocument/2006/relationships" xmlns:m="http://schemas.openxmlformats.org/officeDocument/2006/math" xmlns:v="urn:schemas-microsoft-com:vml" xmlns:wp14="http://schemas.microsoft.com/office/word/2010/wordprocessingDrawing" xmlns:wp="http://schemas.openxmlformats.org/drawingml/2006/wordprocessingDrawing" xmlns:w10="urn:schemas-microsoft-com:office:word" xmlns:w="http://schemas.openxmlformats.org/wordprocessingml/2006/main" xmlns:w14="http://schemas.microsoft.com/office/word/2010/wordml" xmlns:w15="http://schemas.microsoft.com/office/word/2012/wordml" xmlns:wpg="http://schemas.microsoft.com/office/word/2010/wordprocessingGroup" xmlns:wpi="http://schemas.microsoft.com/office/word/2010/wordprocessingInk" xmlns:wne="http://schemas.microsoft.com/office/word/2006/wordml" xmlns:wps="http://schemas.microsoft.com/office/word/2010/wordprocessingShape" mc:Ignorable="w14 w15 wp14">
+  <w:abstractNum w:abstractNumId="0" w15:restartNumberingAfterBreak="0">
+    <w:nsid w:val="3EC42F0D"/>
+    <w:multiLevelType w:val="hybridMultilevel"/>
+    <w:tmpl w:val="798EE04E"/>
+    <w:lvl w:ilvl="0" w:tplc="04090001">
+      <w:start w:val="1"/>
+      <w:numFmt w:val="bullet"/>
+      <w:lvlText w:val=""/>
+      <w:lvlJc w:val="left"/>
+      <w:pPr>
+        <w:ind w:left="1440" w:hanging="360"/>
+      </w:pPr>
+      <w:rPr>
+        <w:rFonts w:ascii="Symbol" w:hAnsi="Symbol" w:hint="default"/>
+      </w:rPr>
+    </w:lvl>
+    <w:lvl w:ilvl="1" w:tplc="04090003" w:tentative="1">
+      <w:start w:val="1"/>
+      <w:numFmt w:val="bullet"/>
+      <w:lvlText w:val="o"/>
+      <w:lvlJc w:val="left"/>
+      <w:pPr>
+        <w:ind w:left="2160" w:hanging="360"/>
+      </w:pPr>
+      <w:rPr>
+        <w:rFonts w:ascii="Courier New" w:hAnsi="Courier New" w:cs="Courier New" w:hint="default"/>
+      </w:rPr>
+    </w:lvl>
+    <w:lvl w:ilvl="2" w:tplc="04090005" w:tentative="1">
+      <w:start w:val="1"/>
+      <w:numFmt w:val="bullet"/>
+      <w:lvlText w:val=""/>
+      <w:lvlJc w:val="left"/>
+      <w:pPr>
+        <w:ind w:left="2880" w:hanging="360"/>
+      </w:pPr>
+      <w:rPr>
+        <w:rFonts w:ascii="Wingdings" w:hAnsi="Wingdings" w:hint="default"/>
+      </w:rPr>
+    </w:lvl>
+    <w:lvl w:ilvl="3" w:tplc="04090001" w:tentative="1">
+      <w:start w:val="1"/>
+      <w:numFmt w:val="bullet"/>
+      <w:lvlText w:val=""/>
+      <w:lvlJc w:val="left"/>
+      <w:pPr>
+        <w:ind w:left="3600" w:hanging="360"/>
+      </w:pPr>
+      <w:rPr>
+        <w:rFonts w:ascii="Symbol" w:hAnsi="Symbol" w:hint="default"/>
+      </w:rPr>
+    </w:lvl>
+    <w:lvl w:ilvl="4" w:tplc="04090003" w:tentative="1">
+      <w:start w:val="1"/>
+      <w:numFmt w:val="bullet"/>
+      <w:lvlText w:val="o"/>
+      <w:lvlJc w:val="left"/>
+      <w:pPr>
+        <w:ind w:left="4320" w:hanging="360"/>
+      </w:pPr>
+      <w:rPr>
+        <w:rFonts w:ascii="Courier New" w:hAnsi="Courier New" w:cs="Courier New" w:hint="default"/>
+      </w:rPr>
+    </w:lvl>
+    <w:lvl w:ilvl="5" w:tplc="04090005" w:tentative="1">
+      <w:start w:val="1"/>
+      <w:numFmt w:val="bullet"/>
+      <w:lvlText w:val=""/>
+      <w:lvlJc w:val="left"/>
+      <w:pPr>
+        <w:ind w:left="5040" w:hanging="360"/>
+      </w:pPr>
+      <w:rPr>
+        <w:rFonts w:ascii="Wingdings" w:hAnsi="Wingdings" w:hint="default"/>
+      </w:rPr>
+    </w:lvl>
+    <w:lvl w:ilvl="6" w:tplc="04090001" w:tentative="1">
+      <w:start w:val="1"/>
+      <w:numFmt w:val="bullet"/>
+      <w:lvlText w:val=""/>
+      <w:lvlJc w:val="left"/>
+      <w:pPr>
+        <w:ind w:left="5760" w:hanging="360"/>
+      </w:pPr>
+      <w:rPr>
+        <w:rFonts w:ascii="Symbol" w:hAnsi="Symbol" w:hint="default"/>
+      </w:rPr>
+    </w:lvl>
+    <w:lvl w:ilvl="7" w:tplc="04090003" w:tentative="1">
+      <w:start w:val="1"/>
+      <w:numFmt w:val="bullet"/>
+      <w:lvlText w:val="o"/>
+      <w:lvlJc w:val="left"/>
+      <w:pPr>
+        <w:ind w:left="6480" w:hanging="360"/>
+      </w:pPr>
+      <w:rPr>
+        <w:rFonts w:ascii="Courier New" w:hAnsi="Courier New" w:cs="Courier New" w:hint="default"/>
+      </w:rPr>
+    </w:lvl>
+    <w:lvl w:ilvl="8" w:tplc="04090005" w:tentative="1">
+      <w:start w:val="1"/>
+      <w:numFmt w:val="bullet"/>
+      <w:lvlText w:val=""/>
+      <w:lvlJc w:val="left"/>
+      <w:pPr>
+        <w:ind w:left="7200" w:hanging="360"/>
+      </w:pPr>
+      <w:rPr>
+        <w:rFonts w:ascii="Wingdings" w:hAnsi="Wingdings" w:hint="default"/>
+      </w:rPr>
+    </w:lvl>
+  </w:abstractNum>
+  <w:abstractNum w:abstractNumId="1" w15:restartNumberingAfterBreak="0">
+    <w:nsid w:val="4DF877EF"/>
+    <w:multiLevelType w:val="hybridMultilevel"/>
+    <w:tmpl w:val="CF58EB5E"/>
+    <w:lvl w:ilvl="0" w:tplc="04090001">
+      <w:start w:val="1"/>
+      <w:numFmt w:val="bullet"/>
+      <w:lvlText w:val=""/>
+      <w:lvlJc w:val="left"/>
+      <w:pPr>
+        <w:ind w:left="1440" w:hanging="360"/>
+      </w:pPr>
+      <w:rPr>
+        <w:rFonts w:ascii="Symbol" w:hAnsi="Symbol" w:hint="default"/>
+      </w:rPr>
+    </w:lvl>
+    <w:lvl w:ilvl="1" w:tplc="04090003" w:tentative="1">
+      <w:start w:val="1"/>
+      <w:numFmt w:val="bullet"/>
+      <w:lvlText w:val="o"/>
+      <w:lvlJc w:val="left"/>
+      <w:pPr>
+        <w:ind w:left="2160" w:hanging="360"/>
+      </w:pPr>
+      <w:rPr>
+        <w:rFonts w:ascii="Courier New" w:hAnsi="Courier New" w:cs="Courier New" w:hint="default"/>
+      </w:rPr>
+    </w:lvl>
+    <w:lvl w:ilvl="2" w:tplc="04090005" w:tentative="1">
+      <w:start w:val="1"/>
+      <w:numFmt w:val="bullet"/>
+      <w:lvlText w:val=""/>
+      <w:lvlJc w:val="left"/>
+      <w:pPr>
+        <w:ind w:left="2880" w:hanging="360"/>
+      </w:pPr>
+      <w:rPr>
+        <w:rFonts w:ascii="Wingdings" w:hAnsi="Wingdings" w:hint="default"/>
+      </w:rPr>
+    </w:lvl>
+    <w:lvl w:ilvl="3" w:tplc="04090001" w:tentative="1">
+      <w:start w:val="1"/>
+      <w:numFmt w:val="bullet"/>
+      <w:lvlText w:val=""/>
+      <w:lvlJc w:val="left"/>
+      <w:pPr>
+        <w:ind w:left="3600" w:hanging="360"/>
+      </w:pPr>
+      <w:rPr>
+        <w:rFonts w:ascii="Symbol" w:hAnsi="Symbol" w:hint="default"/>
+      </w:rPr>
+    </w:lvl>
+    <w:lvl w:ilvl="4" w:tplc="04090003" w:tentative="1">
+      <w:start w:val="1"/>
+      <w:numFmt w:val="bullet"/>
+      <w:lvlText w:val="o"/>
+      <w:lvlJc w:val="left"/>
+      <w:pPr>
+        <w:ind w:left="4320" w:hanging="360"/>
+      </w:pPr>
+      <w:rPr>
+        <w:rFonts w:ascii="Courier New" w:hAnsi="Courier New" w:cs="Courier New" w:hint="default"/>
+      </w:rPr>
+    </w:lvl>
+    <w:lvl w:ilvl="5" w:tplc="04090005" w:tentative="1">
+      <w:start w:val="1"/>
+      <w:numFmt w:val="bullet"/>
+      <w:lvlText w:val=""/>
+      <w:lvlJc w:val="left"/>
+      <w:pPr>
+        <w:ind w:left="5040" w:hanging="360"/>
+      </w:pPr>
+      <w:rPr>
+        <w:rFonts w:ascii="Wingdings" w:hAnsi="Wingdings" w:hint="default"/>
+      </w:rPr>
+    </w:lvl>
+    <w:lvl w:ilvl="6" w:tplc="04090001" w:tentative="1">
+      <w:start w:val="1"/>
+      <w:numFmt w:val="bullet"/>
+      <w:lvlText w:val=""/>
+      <w:lvlJc w:val="left"/>
+      <w:pPr>
+        <w:ind w:left="5760" w:hanging="360"/>
+      </w:pPr>
+      <w:rPr>
+        <w:rFonts w:ascii="Symbol" w:hAnsi="Symbol" w:hint="default"/>
+      </w:rPr>
+    </w:lvl>
+    <w:lvl w:ilvl="7" w:tplc="04090003" w:tentative="1">
+      <w:start w:val="1"/>
+      <w:numFmt w:val="bullet"/>
+      <w:lvlText w:val="o"/>
+      <w:lvlJc w:val="left"/>
+      <w:pPr>
+        <w:ind w:left="6480" w:hanging="360"/>
+      </w:pPr>
+      <w:rPr>
+        <w:rFonts w:ascii="Courier New" w:hAnsi="Courier New" w:cs="Courier New" w:hint="default"/>
+      </w:rPr>
+    </w:lvl>
+    <w:lvl w:ilvl="8" w:tplc="04090005" w:tentative="1">
+      <w:start w:val="1"/>
+      <w:numFmt w:val="bullet"/>
+      <w:lvlText w:val=""/>
+      <w:lvlJc w:val="left"/>
+      <w:pPr>
+        <w:ind w:left="7200" w:hanging="360"/>
+      </w:pPr>
+      <w:rPr>
+        <w:rFonts w:ascii="Wingdings" w:hAnsi="Wingdings" w:hint="default"/>
+      </w:rPr>
+    </w:lvl>
+  </w:abstractNum>
+  <w:abstractNum w:abstractNumId="2" w15:restartNumberingAfterBreak="0">
+    <w:nsid w:val="592B02C3"/>
+    <w:multiLevelType w:val="hybridMultilevel"/>
+    <w:tmpl w:val="3F54E200"/>
+    <w:lvl w:ilvl="0" w:tplc="04090001">
+      <w:start w:val="1"/>
+      <w:numFmt w:val="bullet"/>
+      <w:lvlText w:val=""/>
+      <w:lvlJc w:val="left"/>
+      <w:pPr>
+        <w:ind w:left="1440" w:hanging="360"/>
+      </w:pPr>
+      <w:rPr>
+        <w:rFonts w:ascii="Symbol" w:hAnsi="Symbol" w:hint="default"/>
+      </w:rPr>
+    </w:lvl>
+    <w:lvl w:ilvl="1" w:tplc="04090003" w:tentative="1">
+      <w:start w:val="1"/>
+      <w:numFmt w:val="bullet"/>
+      <w:lvlText w:val="o"/>
+      <w:lvlJc w:val="left"/>
+      <w:pPr>
+        <w:ind w:left="2160" w:hanging="360"/>
+      </w:pPr>
+      <w:rPr>
+        <w:rFonts w:ascii="Courier New" w:hAnsi="Courier New" w:cs="Courier New" w:hint="default"/>
+      </w:rPr>
+    </w:lvl>
+    <w:lvl w:ilvl="2" w:tplc="04090005" w:tentative="1">
+      <w:start w:val="1"/>
+      <w:numFmt w:val="bullet"/>
+      <w:lvlText w:val=""/>
+      <w:lvlJc w:val="left"/>
+      <w:pPr>
+        <w:ind w:left="2880" w:hanging="360"/>
+      </w:pPr>
+      <w:rPr>
+        <w:rFonts w:ascii="Wingdings" w:hAnsi="Wingdings" w:hint="default"/>
+      </w:rPr>
+    </w:lvl>
+    <w:lvl w:ilvl="3" w:tplc="04090001" w:tentative="1">
+      <w:start w:val="1"/>
+      <w:numFmt w:val="bullet"/>
+      <w:lvlText w:val=""/>
+      <w:lvlJc w:val="left"/>
+      <w:pPr>
+        <w:ind w:left="3600" w:hanging="360"/>
+      </w:pPr>
+      <w:rPr>
+        <w:rFonts w:ascii="Symbol" w:hAnsi="Symbol" w:hint="default"/>
+      </w:rPr>
+    </w:lvl>
+    <w:lvl w:ilvl="4" w:tplc="04090003" w:tentative="1">
+      <w:start w:val="1"/>
+      <w:numFmt w:val="bullet"/>
+      <w:lvlText w:val="o"/>
+      <w:lvlJc w:val="left"/>
+      <w:pPr>
+        <w:ind w:left="4320" w:hanging="360"/>
+      </w:pPr>
+      <w:rPr>
+        <w:rFonts w:ascii="Courier New" w:hAnsi="Courier New" w:cs="Courier New" w:hint="default"/>
+      </w:rPr>
+    </w:lvl>
+    <w:lvl w:ilvl="5" w:tplc="04090005" w:tentative="1">
+      <w:start w:val="1"/>
+      <w:numFmt w:val="bullet"/>
+      <w:lvlText w:val=""/>
+      <w:lvlJc w:val="left"/>
+      <w:pPr>
+        <w:ind w:left="5040" w:hanging="360"/>
+      </w:pPr>
+      <w:rPr>
+        <w:rFonts w:ascii="Wingdings" w:hAnsi="Wingdings" w:hint="default"/>
+      </w:rPr>
+    </w:lvl>
+    <w:lvl w:ilvl="6" w:tplc="04090001" w:tentative="1">
+      <w:start w:val="1"/>
+      <w:numFmt w:val="bullet"/>
+      <w:lvlText w:val=""/>
+      <w:lvlJc w:val="left"/>
+      <w:pPr>
+        <w:ind w:left="5760" w:hanging="360"/>
+      </w:pPr>
+      <w:rPr>
+        <w:rFonts w:ascii="Symbol" w:hAnsi="Symbol" w:hint="default"/>
+      </w:rPr>
+    </w:lvl>
+    <w:lvl w:ilvl="7" w:tplc="04090003" w:tentative="1">
+      <w:start w:val="1"/>
+      <w:numFmt w:val="bullet"/>
+      <w:lvlText w:val="o"/>
+      <w:lvlJc w:val="left"/>
+      <w:pPr>
+        <w:ind w:left="6480" w:hanging="360"/>
+      </w:pPr>
+      <w:rPr>
+        <w:rFonts w:ascii="Courier New" w:hAnsi="Courier New" w:cs="Courier New" w:hint="default"/>
+      </w:rPr>
+    </w:lvl>
+    <w:lvl w:ilvl="8" w:tplc="04090005" w:tentative="1">
+      <w:start w:val="1"/>
+      <w:numFmt w:val="bullet"/>
+      <w:lvlText w:val=""/>
+      <w:lvlJc w:val="left"/>
+      <w:pPr>
+        <w:ind w:left="7200" w:hanging="360"/>
+      </w:pPr>
+      <w:rPr>
+        <w:rFonts w:ascii="Wingdings" w:hAnsi="Wingdings" w:hint="default"/>
+      </w:rPr>
+    </w:lvl>
+  </w:abstractNum>
+  <w:abstractNum w:abstractNumId="3" w15:restartNumberingAfterBreak="0">
+    <w:nsid w:val="5BF215A7"/>
+    <w:multiLevelType w:val="hybridMultilevel"/>
+    <w:tmpl w:val="D06430D8"/>
+    <w:lvl w:ilvl="0" w:tplc="0409000B">
+      <w:start w:val="1"/>
+      <w:numFmt w:val="bullet"/>
+      <w:lvlText w:val=""/>
+      <w:lvlJc w:val="left"/>
+      <w:pPr>
+        <w:ind w:left="720" w:hanging="360"/>
+      </w:pPr>
+      <w:rPr>
+        <w:rFonts w:ascii="Wingdings" w:hAnsi="Wingdings" w:hint="default"/>
+      </w:rPr>
+    </w:lvl>
+    <w:lvl w:ilvl="1" w:tplc="04090003" w:tentative="1">
+      <w:start w:val="1"/>
+      <w:numFmt w:val="bullet"/>
+      <w:lvlText w:val="o"/>
+      <w:lvlJc w:val="left"/>
+      <w:pPr>
+        <w:ind w:left="1440" w:hanging="360"/>
+      </w:pPr>
+      <w:rPr>
+        <w:rFonts w:ascii="Courier New" w:hAnsi="Courier New" w:cs="Courier New" w:hint="default"/>
+      </w:rPr>
+    </w:lvl>
+    <w:lvl w:ilvl="2" w:tplc="04090005" w:tentative="1">
+      <w:start w:val="1"/>
+      <w:numFmt w:val="bullet"/>
+      <w:lvlText w:val=""/>
+      <w:lvlJc w:val="left"/>
+      <w:pPr>
+        <w:ind w:left="2160" w:hanging="360"/>
+      </w:pPr>
+      <w:rPr>
+        <w:rFonts w:ascii="Wingdings" w:hAnsi="Wingdings" w:hint="default"/>
+      </w:rPr>
+    </w:lvl>
+    <w:lvl w:ilvl="3" w:tplc="04090001" w:tentative="1">
+      <w:start w:val="1"/>
+      <w:numFmt w:val="bullet"/>
+      <w:lvlText w:val=""/>
+      <w:lvlJc w:val="left"/>
+      <w:pPr>
+        <w:ind w:left="2880" w:hanging="360"/>
+      </w:pPr>
+      <w:rPr>
+        <w:rFonts w:ascii="Symbol" w:hAnsi="Symbol" w:hint="default"/>
+      </w:rPr>
+    </w:lvl>
+    <w:lvl w:ilvl="4" w:tplc="04090003" w:tentative="1">
+      <w:start w:val="1"/>
+      <w:numFmt w:val="bullet"/>
+      <w:lvlText w:val="o"/>
+      <w:lvlJc w:val="left"/>
+      <w:pPr>
+        <w:ind w:left="3600" w:hanging="360"/>
+      </w:pPr>
+      <w:rPr>
+        <w:rFonts w:ascii="Courier New" w:hAnsi="Courier New" w:cs="Courier New" w:hint="default"/>
+      </w:rPr>
+    </w:lvl>
+    <w:lvl w:ilvl="5" w:tplc="04090005" w:tentative="1">
+      <w:start w:val="1"/>
+      <w:numFmt w:val="bullet"/>
+      <w:lvlText w:val=""/>
+      <w:lvlJc w:val="left"/>
+      <w:pPr>
+        <w:ind w:left="4320" w:hanging="360"/>
+      </w:pPr>
+      <w:rPr>
+        <w:rFonts w:ascii="Wingdings" w:hAnsi="Wingdings" w:hint="default"/>
+      </w:rPr>
+    </w:lvl>
+    <w:lvl w:ilvl="6" w:tplc="04090001" w:tentative="1">
+      <w:start w:val="1"/>
+      <w:numFmt w:val="bullet"/>
+      <w:lvlText w:val=""/>
+      <w:lvlJc w:val="left"/>
+      <w:pPr>
+        <w:ind w:left="5040" w:hanging="360"/>
+      </w:pPr>
+      <w:rPr>
+        <w:rFonts w:ascii="Symbol" w:hAnsi="Symbol" w:hint="default"/>
+      </w:rPr>
+    </w:lvl>
+    <w:lvl w:ilvl="7" w:tplc="04090003" w:tentative="1">
+      <w:start w:val="1"/>
+      <w:numFmt w:val="bullet"/>
+      <w:lvlText w:val="o"/>
+      <w:lvlJc w:val="left"/>
+      <w:pPr>
+        <w:ind w:left="5760" w:hanging="360"/>
+      </w:pPr>
+      <w:rPr>
+        <w:rFonts w:ascii="Courier New" w:hAnsi="Courier New" w:cs="Courier New" w:hint="default"/>
+      </w:rPr>
+    </w:lvl>
+    <w:lvl w:ilvl="8" w:tplc="04090005" w:tentative="1">
+      <w:start w:val="1"/>
+      <w:numFmt w:val="bullet"/>
+      <w:lvlText w:val=""/>
+      <w:lvlJc w:val="left"/>
+      <w:pPr>
+        <w:ind w:left="6480" w:hanging="360"/>
+      </w:pPr>
+      <w:rPr>
+        <w:rFonts w:ascii="Wingdings" w:hAnsi="Wingdings" w:hint="default"/>
+      </w:rPr>
+    </w:lvl>
+  </w:abstractNum>
+  <w:num w:numId="1">
+    <w:abstractNumId w:val="3"/>
+  </w:num>
+  <w:num w:numId="2">
+    <w:abstractNumId w:val="0"/>
+  </w:num>
+  <w:num w:numId="3">
+    <w:abstractNumId w:val="2"/>
+  </w:num>
+  <w:num w:numId="4">
+    <w:abstractNumId w:val="1"/>
+  </w:num>
+</w:numbering>
 </file>
 
 <file path=word/styles.xml><?xml version="1.0" encoding="utf-8"?>
@@ -5159,6 +6118,17 @@
       <w:rFonts w:eastAsiaTheme="minorEastAsia"/>
     </w:rPr>
   </w:style>
+  <w:style w:type="paragraph" w:styleId="ListParagraph">
+    <w:name w:val="List Paragraph"/>
+    <w:basedOn w:val="Normal"/>
+    <w:uiPriority w:val="34"/>
+    <w:qFormat/>
+    <w:rsid w:val="006A3FCC"/>
+    <w:pPr>
+      <w:ind w:left="720"/>
+      <w:contextualSpacing/>
+    </w:pPr>
+  </w:style>
 </w:styles>
 </file>
 

</xml_diff>